<commit_message>
Deploying to gh-pages from @ csci-1301/csci-1301.github.io@636b0c163308ddd4350004e83627d228c9aa47cf 🚀
</commit_message>
<xml_diff>
--- a/user_guide.docx
+++ b/user_guide.docx
@@ -34,7 +34,7 @@
         <w:pStyle w:val="Date"/>
       </w:pPr>
       <w:r>
-        <w:t xml:space="preserve">May  28, 2021 (07:32:34 PM)</w:t>
+        <w:t xml:space="preserve">May  28, 2021 (08:12:16 PM)</w:t>
       </w:r>
     </w:p>
     <w:sdt>
@@ -2700,7 +2700,7 @@
       </w:r>
     </w:p>
     <w:bookmarkEnd w:id="41"/>
-    <w:bookmarkStart w:id="68" w:name="repository-maintenance"/>
+    <w:bookmarkStart w:id="69" w:name="repository-maintenance"/>
     <w:p>
       <w:pPr>
         <w:pStyle w:val="Heading1"/>
@@ -3248,7 +3248,7 @@
       </w:r>
     </w:p>
     <w:bookmarkEnd w:id="53"/>
-    <w:bookmarkStart w:id="63" w:name="building-the-resource-locally"/>
+    <w:bookmarkStart w:id="64" w:name="building-the-resource-locally"/>
     <w:p>
       <w:pPr>
         <w:pStyle w:val="Heading2"/>
@@ -3271,7 +3271,7 @@
         <w:t xml:space="preserve">For the purposes of editing content, it is sufficient to make edits to markdown files and commit those changes.</w:t>
       </w:r>
     </w:p>
-    <w:bookmarkStart w:id="61" w:name="installing-required-dependencies"/>
+    <w:bookmarkStart w:id="62" w:name="installing-required-dependencies"/>
     <w:p>
       <w:pPr>
         <w:pStyle w:val="Heading3"/>
@@ -3433,8 +3433,25 @@
         </w:r>
       </w:hyperlink>
     </w:p>
-    <w:bookmarkEnd w:id="61"/>
-    <w:bookmarkStart w:id="62" w:name="running-the-build"/>
+    <w:p>
+      <w:pPr>
+        <w:numPr>
+          <w:ilvl w:val="0"/>
+          <w:numId w:val="1026"/>
+        </w:numPr>
+        <w:pStyle w:val="Compact"/>
+      </w:pPr>
+      <w:hyperlink r:id="rId61">
+        <w:r>
+          <w:rPr>
+            <w:rStyle w:val="Hyperlink"/>
+          </w:rPr>
+          <w:t xml:space="preserve">symbola font</w:t>
+        </w:r>
+      </w:hyperlink>
+    </w:p>
+    <w:bookmarkEnd w:id="62"/>
+    <w:bookmarkStart w:id="63" w:name="running-the-build"/>
     <w:p>
       <w:pPr>
         <w:pStyle w:val="Heading3"/>
@@ -3487,9 +3504,9 @@
         <w:t xml:space="preserve"> help</w:t>
       </w:r>
     </w:p>
-    <w:bookmarkEnd w:id="62"/>
     <w:bookmarkEnd w:id="63"/>
-    <w:bookmarkStart w:id="67" w:name="maintaining-repository-feedback"/>
+    <w:bookmarkEnd w:id="64"/>
+    <w:bookmarkStart w:id="68" w:name="maintaining-repository-feedback"/>
     <w:p>
       <w:pPr>
         <w:pStyle w:val="Heading2"/>
@@ -3528,7 +3545,7 @@
         <w:t xml:space="preserve">To manage user feedback over time, a semester-specific repository is created for issues only. This must be a public repository and located under the same organization as the resources repository. utteranc.es widget is configured to point to this repository. After a semester is over, this feedback repository will be archived, and a new one created for the next semester. This will simultaneously archive all older issues and reset the feedback across website pages.</w:t>
       </w:r>
     </w:p>
-    <w:bookmarkStart w:id="66" w:name="migrating-feedback-repository"/>
+    <w:bookmarkStart w:id="67" w:name="migrating-feedback-repository"/>
     <w:p>
       <w:pPr>
         <w:pStyle w:val="Heading3"/>
@@ -3651,7 +3668,7 @@
       <w:r>
         <w:t xml:space="preserve"> </w:t>
       </w:r>
-      <w:hyperlink r:id="rId64">
+      <w:hyperlink r:id="rId65">
         <w:r>
           <w:rPr>
             <w:rStyle w:val="Hyperlink"/>
@@ -3677,7 +3694,7 @@
       <w:r>
         <w:t xml:space="preserve"> </w:t>
       </w:r>
-      <w:hyperlink r:id="rId65">
+      <w:hyperlink r:id="rId66">
         <w:r>
           <w:rPr>
             <w:rStyle w:val="NormalTok"/>
@@ -3899,9 +3916,9 @@
         <w:t xml:space="preserve">Archive the earlier feedback repository in its settings.</w:t>
       </w:r>
     </w:p>
-    <w:bookmarkEnd w:id="66"/>
     <w:bookmarkEnd w:id="67"/>
     <w:bookmarkEnd w:id="68"/>
+    <w:bookmarkEnd w:id="69"/>
     <w:sectPr/>
   </w:body>
 </w:document>

</xml_diff>

<commit_message>
Deploying to gh-pages from @ csci-1301/csci-1301.github.io@9be2fc8cb36d823c881fc6f1e02be9dc0188cba3 🚀
</commit_message>
<xml_diff>
--- a/user_guide.docx
+++ b/user_guide.docx
@@ -34,7 +34,7 @@
         <w:pStyle w:val="Date"/>
       </w:pPr>
       <w:r>
-        <w:t xml:space="preserve">June   1, 2021 (01:35:47 AM)</w:t>
+        <w:t xml:space="preserve">June   1, 2021 (01:53:23 AM)</w:t>
       </w:r>
     </w:p>
     <w:sdt>
@@ -3003,7 +3003,7 @@
         <w:pStyle w:val="BodyText"/>
       </w:pPr>
       <w:r>
-        <w:t xml:space="preserve">Currently (May 2021) Github actions offers 2,000 free build minutes/month, which</w:t>
+        <w:t xml:space="preserve">Currently Github actions offers unlimited free build minutes for public repositories (and 2000 min/mo. for</w:t>
       </w:r>
       <w:r>
         <w:t xml:space="preserve"> </w:t>
@@ -3013,13 +3013,13 @@
           <w:iCs/>
           <w:i/>
         </w:rPr>
-        <w:t xml:space="preserve">should be</w:t>
-      </w:r>
-      <w:r>
-        <w:t xml:space="preserve"> </w:t>
-      </w:r>
-      <w:r>
-        <w:t xml:space="preserve">sufficient for the needs of this project and hopefully remains free in perpetuity (if it does not there are other alternative services). Going with one specific CI service over another is simply a matter of preference.</w:t>
+        <w:t xml:space="preserve">private</w:t>
+      </w:r>
+      <w:r>
+        <w:t xml:space="preserve"> </w:t>
+      </w:r>
+      <w:r>
+        <w:t xml:space="preserve">repositories, should we ever need them), which hopefully continues in perpetuity (if it does not there are other alternative services). Going with one specific CI service over another is simply a matter of preference.</w:t>
       </w:r>
     </w:p>
     <w:p>

</xml_diff>

<commit_message>
Deploying to gh-pages from @ csci-1301/csci-1301.github.io@350f98bba67e358ada7af45c9ef57bc3c418f3fb 🚀
</commit_message>
<xml_diff>
--- a/user_guide.docx
+++ b/user_guide.docx
@@ -34,7 +34,7 @@
         <w:pStyle w:val="Date"/>
       </w:pPr>
       <w:r>
-        <w:t xml:space="preserve">June   1, 2021 (08:38:13 PM)</w:t>
+        <w:t xml:space="preserve">June   2, 2021 (09:38:29 PM)</w:t>
       </w:r>
     </w:p>
     <w:sdt>
@@ -599,7 +599,7 @@
     </w:p>
     <w:bookmarkEnd w:id="25"/>
     <w:bookmarkEnd w:id="26"/>
-    <w:bookmarkStart w:id="36" w:name="editing-resources"/>
+    <w:bookmarkStart w:id="42" w:name="editing-resources"/>
     <w:p>
       <w:pPr>
         <w:pStyle w:val="Heading1"/>
@@ -633,7 +633,7 @@
         <w:t xml:space="preserve">to learn how you can contribute to the improvement of this resource, and if applicable, how to join a contributing team.</w:t>
       </w:r>
     </w:p>
-    <w:bookmarkStart w:id="33" w:name="best-practices-for-all-forms-of-content"/>
+    <w:bookmarkStart w:id="39" w:name="best-practices-for-all-forms-of-content"/>
     <w:p>
       <w:pPr>
         <w:pStyle w:val="Heading2"/>
@@ -642,7 +642,7 @@
         <w:t xml:space="preserve">Best practices for all forms of content</w:t>
       </w:r>
     </w:p>
-    <w:bookmarkStart w:id="28" w:name="structure-for-accessibility"/>
+    <w:bookmarkStart w:id="34" w:name="structure-for-accessibility"/>
     <w:p>
       <w:pPr>
         <w:pStyle w:val="Heading3"/>
@@ -767,8 +767,118 @@
         <w:t xml:space="preserve">for more details</w:t>
       </w:r>
     </w:p>
-    <w:bookmarkEnd w:id="28"/>
-    <w:bookmarkStart w:id="29" w:name="markdown"/>
+    <w:p>
+      <w:pPr>
+        <w:pStyle w:val="FirstParagraph"/>
+      </w:pPr>
+      <w:r>
+        <w:t xml:space="preserve">Resources to assess accessibility:</w:t>
+      </w:r>
+      <w:r>
+        <w:t xml:space="preserve"> </w:t>
+      </w:r>
+      <w:r>
+        <w:t xml:space="preserve">-</w:t>
+      </w:r>
+      <w:r>
+        <w:t xml:space="preserve"> </w:t>
+      </w:r>
+      <w:hyperlink r:id="rId28">
+        <w:r>
+          <w:rPr>
+            <w:rStyle w:val="Hyperlink"/>
+          </w:rPr>
+          <w:t xml:space="preserve">Affordable Learning Georgia’s guide</w:t>
+        </w:r>
+      </w:hyperlink>
+      <w:r>
+        <w:t xml:space="preserve"> </w:t>
+      </w:r>
+      <w:r>
+        <w:t xml:space="preserve">-</w:t>
+      </w:r>
+      <w:r>
+        <w:t xml:space="preserve"> </w:t>
+      </w:r>
+      <w:hyperlink r:id="rId29">
+        <w:r>
+          <w:rPr>
+            <w:rStyle w:val="Hyperlink"/>
+          </w:rPr>
+          <w:t xml:space="preserve">Specific Review Standards from the QM Higher Education Rubric</w:t>
+        </w:r>
+      </w:hyperlink>
+      <w:r>
+        <w:t xml:space="preserve"> </w:t>
+      </w:r>
+      <w:r>
+        <w:t xml:space="preserve">-</w:t>
+      </w:r>
+      <w:r>
+        <w:t xml:space="preserve"> </w:t>
+      </w:r>
+      <w:hyperlink r:id="rId30">
+        <w:r>
+          <w:rPr>
+            <w:rStyle w:val="Hyperlink"/>
+          </w:rPr>
+          <w:t xml:space="preserve">UWG Accessibility Services’s guide</w:t>
+        </w:r>
+      </w:hyperlink>
+      <w:r>
+        <w:t xml:space="preserve"> </w:t>
+      </w:r>
+      <w:r>
+        <w:t xml:space="preserve">-</w:t>
+      </w:r>
+      <w:r>
+        <w:t xml:space="preserve"> </w:t>
+      </w:r>
+      <w:hyperlink r:id="rId31">
+        <w:r>
+          <w:rPr>
+            <w:rStyle w:val="Hyperlink"/>
+          </w:rPr>
+          <w:t xml:space="preserve">Penn State’s recommendations for alternative text and complex images.</w:t>
+        </w:r>
+      </w:hyperlink>
+      <w:r>
+        <w:br/>
+      </w:r>
+      <w:r>
+        <w:t xml:space="preserve">-</w:t>
+      </w:r>
+      <w:r>
+        <w:t xml:space="preserve"> </w:t>
+      </w:r>
+      <w:hyperlink r:id="rId32">
+        <w:r>
+          <w:rPr>
+            <w:rStyle w:val="Hyperlink"/>
+          </w:rPr>
+          <w:t xml:space="preserve">WebAim Color Contrast Checker</w:t>
+        </w:r>
+      </w:hyperlink>
+      <w:r>
+        <w:t xml:space="preserve"> </w:t>
+      </w:r>
+      <w:r>
+        <w:t xml:space="preserve">-</w:t>
+      </w:r>
+      <w:r>
+        <w:t xml:space="preserve"> </w:t>
+      </w:r>
+      <w:hyperlink r:id="rId33">
+        <w:r>
+          <w:rPr>
+            <w:rStyle w:val="Hyperlink"/>
+          </w:rPr>
+          <w:t xml:space="preserve">WebAIM (Web Accessibility In Mind)</w:t>
+        </w:r>
+      </w:hyperlink>
+    </w:p>
+    <w:bookmarkEnd w:id="34"/>
+    <w:bookmarkStart w:id="35" w:name="markdown"/>
     <w:p>
       <w:pPr>
         <w:pStyle w:val="Heading3"/>
@@ -828,8 +938,8 @@
         <w:t xml:space="preserve">(lowercase)</w:t>
       </w:r>
     </w:p>
-    <w:bookmarkEnd w:id="29"/>
-    <w:bookmarkStart w:id="31" w:name="images"/>
+    <w:bookmarkEnd w:id="35"/>
+    <w:bookmarkStart w:id="37" w:name="images"/>
     <w:p>
       <w:pPr>
         <w:pStyle w:val="Heading3"/>
@@ -882,7 +992,7 @@
         </w:numPr>
         <w:pStyle w:val="Compact"/>
       </w:pPr>
-      <w:hyperlink r:id="rId30">
+      <w:hyperlink r:id="rId36">
         <w:r>
           <w:rPr>
             <w:rStyle w:val="Hyperlink"/>
@@ -1034,8 +1144,8 @@
         <w:t xml:space="preserve">)</w:t>
       </w:r>
     </w:p>
-    <w:bookmarkEnd w:id="31"/>
-    <w:bookmarkStart w:id="32" w:name="source-code"/>
+    <w:bookmarkEnd w:id="37"/>
+    <w:bookmarkStart w:id="38" w:name="source-code"/>
     <w:p>
       <w:pPr>
         <w:pStyle w:val="Heading3"/>
@@ -1211,9 +1321,9 @@
         <w:t xml:space="preserve">only include code in text form such that it can be copy-pasted for reuse</w:t>
       </w:r>
     </w:p>
-    <w:bookmarkEnd w:id="32"/>
-    <w:bookmarkEnd w:id="33"/>
-    <w:bookmarkStart w:id="34" w:name="creating-new-lectures"/>
+    <w:bookmarkEnd w:id="38"/>
+    <w:bookmarkEnd w:id="39"/>
+    <w:bookmarkStart w:id="40" w:name="creating-new-lectures"/>
     <w:p>
       <w:pPr>
         <w:pStyle w:val="Heading2"/>
@@ -1605,8 +1715,8 @@
         <w:t xml:space="preserve">: When concatenating files pandoc may or may not include whitespace between individual files. This may cause the subsequent lecture title to not appear in the generated book. For this reason, each lecture file should end with a newline.</w:t>
       </w:r>
     </w:p>
-    <w:bookmarkEnd w:id="34"/>
-    <w:bookmarkStart w:id="35" w:name="creating-new-labs"/>
+    <w:bookmarkEnd w:id="40"/>
+    <w:bookmarkStart w:id="41" w:name="creating-new-labs"/>
     <w:p>
       <w:pPr>
         <w:pStyle w:val="Heading2"/>
@@ -2169,9 +2279,9 @@
         <w:t xml:space="preserve">Using this established build system generates labs that are cross-platform (Windows, MacOS, Linux) and work on different IDEs. Do not attempt to create labs locally as that approach does not have the same cross-platform guarantee.</w:t>
       </w:r>
     </w:p>
-    <w:bookmarkEnd w:id="35"/>
-    <w:bookmarkEnd w:id="36"/>
-    <w:bookmarkStart w:id="40" w:name="content-labelling"/>
+    <w:bookmarkEnd w:id="41"/>
+    <w:bookmarkEnd w:id="42"/>
+    <w:bookmarkStart w:id="46" w:name="content-labelling"/>
     <w:p>
       <w:pPr>
         <w:pStyle w:val="Heading1"/>
@@ -2196,7 +2306,7 @@
         <w:t xml:space="preserve">Each resource should, at minimum, list its prerequisites and security-related content.</w:t>
       </w:r>
     </w:p>
-    <w:bookmarkStart w:id="37" w:name="labelling-with-shortcodes"/>
+    <w:bookmarkStart w:id="43" w:name="labelling-with-shortcodes"/>
     <w:p>
       <w:pPr>
         <w:pStyle w:val="Heading2"/>
@@ -2430,8 +2540,8 @@
         </w:tc>
       </w:tr>
     </w:tbl>
-    <w:bookmarkEnd w:id="37"/>
-    <w:bookmarkStart w:id="39" w:name="labelling-using-text-labels"/>
+    <w:bookmarkEnd w:id="43"/>
+    <w:bookmarkStart w:id="45" w:name="labelling-using-text-labels"/>
     <w:p>
       <w:pPr>
         <w:pStyle w:val="Heading2"/>
@@ -2473,7 +2583,7 @@
       <w:r>
         <w:t xml:space="preserve">. These requirements are expressed in the associated index of lectures/labs/problems (cf. </w:t>
       </w:r>
-      <w:hyperlink r:id="rId38">
+      <w:hyperlink r:id="rId44">
         <w:r>
           <w:rPr>
             <w:rStyle w:val="Hyperlink"/>
@@ -2506,7 +2616,7 @@
       <w:r>
         <w:t xml:space="preserve">These requirements are expressed in the associated index of lectures and labs (cf. </w:t>
       </w:r>
-      <w:hyperlink r:id="rId38">
+      <w:hyperlink r:id="rId44">
         <w:r>
           <w:rPr>
             <w:rStyle w:val="Hyperlink"/>
@@ -2518,9 +2628,9 @@
         <w:t xml:space="preserve">).</w:t>
       </w:r>
     </w:p>
-    <w:bookmarkEnd w:id="39"/>
-    <w:bookmarkEnd w:id="40"/>
-    <w:bookmarkStart w:id="41" w:name="styling-and-templating"/>
+    <w:bookmarkEnd w:id="45"/>
+    <w:bookmarkEnd w:id="46"/>
+    <w:bookmarkStart w:id="47" w:name="styling-and-templating"/>
     <w:p>
       <w:pPr>
         <w:pStyle w:val="Heading1"/>
@@ -2699,8 +2809,8 @@
         <w:t xml:space="preserve">- templates for website and HTML format resources.</w:t>
       </w:r>
     </w:p>
-    <w:bookmarkEnd w:id="41"/>
-    <w:bookmarkStart w:id="69" w:name="repository-maintenance"/>
+    <w:bookmarkEnd w:id="47"/>
+    <w:bookmarkStart w:id="75" w:name="repository-maintenance"/>
     <w:p>
       <w:pPr>
         <w:pStyle w:val="Heading1"/>
@@ -2815,7 +2925,7 @@
       <w:r>
         <w:t xml:space="preserve"> </w:t>
       </w:r>
-      <w:hyperlink r:id="rId42">
+      <w:hyperlink r:id="rId48">
         <w:r>
           <w:rPr>
             <w:rStyle w:val="Hyperlink"/>
@@ -2835,7 +2945,7 @@
         </w:numPr>
         <w:pStyle w:val="Compact"/>
       </w:pPr>
-      <w:hyperlink r:id="rId43">
+      <w:hyperlink r:id="rId49">
         <w:r>
           <w:rPr>
             <w:rStyle w:val="Hyperlink"/>
@@ -2870,7 +2980,7 @@
         </w:numPr>
         <w:pStyle w:val="Compact"/>
       </w:pPr>
-      <w:hyperlink r:id="rId44">
+      <w:hyperlink r:id="rId50">
         <w:r>
           <w:rPr>
             <w:rStyle w:val="Hyperlink"/>
@@ -2885,7 +2995,7 @@
         <w:t xml:space="preserve">- for feedback through website</w:t>
       </w:r>
     </w:p>
-    <w:bookmarkStart w:id="47" w:name="how-build-outputs-are-generated"/>
+    <w:bookmarkStart w:id="53" w:name="how-build-outputs-are-generated"/>
     <w:p>
       <w:pPr>
         <w:pStyle w:val="Heading2"/>
@@ -2915,7 +3025,7 @@
       <w:r>
         <w:t xml:space="preserve"> </w:t>
       </w:r>
-      <w:hyperlink r:id="rId45">
+      <w:hyperlink r:id="rId51">
         <w:r>
           <w:rPr>
             <w:rStyle w:val="Hyperlink"/>
@@ -2929,7 +3039,7 @@
       <w:r>
         <w:t xml:space="preserve"> </w:t>
       </w:r>
-      <w:hyperlink r:id="rId46">
+      <w:hyperlink r:id="rId52">
         <w:r>
           <w:rPr>
             <w:rStyle w:val="Hyperlink"/>
@@ -2944,8 +3054,8 @@
         <w:t xml:space="preserve">and generate various outputs. For example, lecture notes are compiled into a textbook and labs are packaged into individual labs. The makefile explains the exact steps applied to each type of resource.</w:t>
       </w:r>
     </w:p>
-    <w:bookmarkEnd w:id="47"/>
-    <w:bookmarkStart w:id="51" w:name="using-github-actions-with-pandoc"/>
+    <w:bookmarkEnd w:id="53"/>
+    <w:bookmarkStart w:id="57" w:name="using-github-actions-with-pandoc"/>
     <w:p>
       <w:pPr>
         <w:pStyle w:val="Heading2"/>
@@ -2964,7 +3074,7 @@
       <w:r>
         <w:t xml:space="preserve"> </w:t>
       </w:r>
-      <w:hyperlink r:id="rId48">
+      <w:hyperlink r:id="rId54">
         <w:r>
           <w:rPr>
             <w:rStyle w:val="Hyperlink"/>
@@ -2978,7 +3088,7 @@
       <w:r>
         <w:t xml:space="preserve"> </w:t>
       </w:r>
-      <w:hyperlink r:id="rId49">
+      <w:hyperlink r:id="rId55">
         <w:r>
           <w:rPr>
             <w:rStyle w:val="Hyperlink"/>
@@ -3032,7 +3142,7 @@
       <w:r>
         <w:t xml:space="preserve"> </w:t>
       </w:r>
-      <w:hyperlink r:id="rId50">
+      <w:hyperlink r:id="rId56">
         <w:r>
           <w:rPr>
             <w:rStyle w:val="Hyperlink"/>
@@ -3071,8 +3181,8 @@
         <w:t xml:space="preserve">represents the contents of the deployed website. It also allows maintainers to observe the generated build outputs.</w:t>
       </w:r>
     </w:p>
-    <w:bookmarkEnd w:id="51"/>
-    <w:bookmarkStart w:id="53" w:name="how-to-create-releases"/>
+    <w:bookmarkEnd w:id="57"/>
+    <w:bookmarkStart w:id="59" w:name="how-to-create-releases"/>
     <w:p>
       <w:pPr>
         <w:pStyle w:val="Heading2"/>
@@ -3179,7 +3289,7 @@
       <w:r>
         <w:t xml:space="preserve">(cf. </w:t>
       </w:r>
-      <w:hyperlink r:id="rId52">
+      <w:hyperlink r:id="rId58">
         <w:r>
           <w:rPr>
             <w:rStyle w:val="Hyperlink"/>
@@ -3247,8 +3357,8 @@
         <w:t xml:space="preserve">Following these steps will generate a new, versioned release. The versioned releases will be manually uploaded to and archived on galileo.</w:t>
       </w:r>
     </w:p>
-    <w:bookmarkEnd w:id="53"/>
-    <w:bookmarkStart w:id="64" w:name="building-the-resource-locally"/>
+    <w:bookmarkEnd w:id="59"/>
+    <w:bookmarkStart w:id="70" w:name="building-the-resource-locally"/>
     <w:p>
       <w:pPr>
         <w:pStyle w:val="Heading2"/>
@@ -3271,7 +3381,7 @@
         <w:t xml:space="preserve">For the purposes of editing content, it is sufficient to make edits to markdown files and commit those changes.</w:t>
       </w:r>
     </w:p>
-    <w:bookmarkStart w:id="62" w:name="installing-required-dependencies"/>
+    <w:bookmarkStart w:id="68" w:name="installing-required-dependencies"/>
     <w:p>
       <w:pPr>
         <w:pStyle w:val="Heading3"/>
@@ -3290,7 +3400,7 @@
       <w:r>
         <w:t xml:space="preserve"> </w:t>
       </w:r>
-      <w:hyperlink r:id="rId54">
+      <w:hyperlink r:id="rId60">
         <w:r>
           <w:rPr>
             <w:rStyle w:val="Hyperlink"/>
@@ -3318,7 +3428,7 @@
         </w:numPr>
         <w:pStyle w:val="Compact"/>
       </w:pPr>
-      <w:hyperlink r:id="rId55">
+      <w:hyperlink r:id="rId61">
         <w:r>
           <w:rPr>
             <w:rStyle w:val="Hyperlink"/>
@@ -3335,7 +3445,7 @@
         </w:numPr>
         <w:pStyle w:val="Compact"/>
       </w:pPr>
-      <w:hyperlink r:id="rId56">
+      <w:hyperlink r:id="rId62">
         <w:r>
           <w:rPr>
             <w:rStyle w:val="Hyperlink"/>
@@ -3382,7 +3492,7 @@
       <w:r>
         <w:t xml:space="preserve"> </w:t>
       </w:r>
-      <w:hyperlink r:id="rId57">
+      <w:hyperlink r:id="rId63">
         <w:r>
           <w:rPr>
             <w:rStyle w:val="Hyperlink"/>
@@ -3396,7 +3506,7 @@
       <w:r>
         <w:t xml:space="preserve"> </w:t>
       </w:r>
-      <w:hyperlink r:id="rId58">
+      <w:hyperlink r:id="rId64">
         <w:r>
           <w:rPr>
             <w:rStyle w:val="Hyperlink"/>
@@ -3410,7 +3520,7 @@
       <w:r>
         <w:t xml:space="preserve"> </w:t>
       </w:r>
-      <w:hyperlink r:id="rId59">
+      <w:hyperlink r:id="rId65">
         <w:r>
           <w:rPr>
             <w:rStyle w:val="Hyperlink"/>
@@ -3424,7 +3534,7 @@
       <w:r>
         <w:t xml:space="preserve"> </w:t>
       </w:r>
-      <w:hyperlink r:id="rId60">
+      <w:hyperlink r:id="rId66">
         <w:r>
           <w:rPr>
             <w:rStyle w:val="Hyperlink"/>
@@ -3441,7 +3551,7 @@
         </w:numPr>
         <w:pStyle w:val="Compact"/>
       </w:pPr>
-      <w:hyperlink r:id="rId61">
+      <w:hyperlink r:id="rId67">
         <w:r>
           <w:rPr>
             <w:rStyle w:val="Hyperlink"/>
@@ -3450,8 +3560,8 @@
         </w:r>
       </w:hyperlink>
     </w:p>
-    <w:bookmarkEnd w:id="62"/>
-    <w:bookmarkStart w:id="63" w:name="running-the-build"/>
+    <w:bookmarkEnd w:id="68"/>
+    <w:bookmarkStart w:id="69" w:name="running-the-build"/>
     <w:p>
       <w:pPr>
         <w:pStyle w:val="Heading3"/>
@@ -3504,9 +3614,9 @@
         <w:t xml:space="preserve"> help</w:t>
       </w:r>
     </w:p>
-    <w:bookmarkEnd w:id="63"/>
-    <w:bookmarkEnd w:id="64"/>
-    <w:bookmarkStart w:id="68" w:name="maintaining-repository-feedback"/>
+    <w:bookmarkEnd w:id="69"/>
+    <w:bookmarkEnd w:id="70"/>
+    <w:bookmarkStart w:id="74" w:name="maintaining-repository-feedback"/>
     <w:p>
       <w:pPr>
         <w:pStyle w:val="Heading2"/>
@@ -3525,7 +3635,7 @@
       <w:r>
         <w:t xml:space="preserve"> </w:t>
       </w:r>
-      <w:hyperlink r:id="rId44">
+      <w:hyperlink r:id="rId50">
         <w:r>
           <w:rPr>
             <w:rStyle w:val="Hyperlink"/>
@@ -3545,7 +3655,7 @@
         <w:t xml:space="preserve">To manage user feedback over time, a semester-specific repository is created for issues only. This must be a public repository and located under the same organization as the resources repository. utteranc.es widget is configured to point to this repository. After a semester is over, this feedback repository will be archived, and a new one created for the next semester. This will simultaneously archive all older issues and reset the feedback across website pages.</w:t>
       </w:r>
     </w:p>
-    <w:bookmarkStart w:id="67" w:name="migrating-feedback-repository"/>
+    <w:bookmarkStart w:id="73" w:name="migrating-feedback-repository"/>
     <w:p>
       <w:pPr>
         <w:pStyle w:val="Heading3"/>
@@ -3668,7 +3778,7 @@
       <w:r>
         <w:t xml:space="preserve"> </w:t>
       </w:r>
-      <w:hyperlink r:id="rId65">
+      <w:hyperlink r:id="rId71">
         <w:r>
           <w:rPr>
             <w:rStyle w:val="Hyperlink"/>
@@ -3694,7 +3804,7 @@
       <w:r>
         <w:t xml:space="preserve"> </w:t>
       </w:r>
-      <w:hyperlink r:id="rId66">
+      <w:hyperlink r:id="rId72">
         <w:r>
           <w:rPr>
             <w:rStyle w:val="NormalTok"/>
@@ -3916,9 +4026,9 @@
         <w:t xml:space="preserve">Archive the earlier feedback repository in its settings.</w:t>
       </w:r>
     </w:p>
-    <w:bookmarkEnd w:id="67"/>
-    <w:bookmarkEnd w:id="68"/>
-    <w:bookmarkEnd w:id="69"/>
+    <w:bookmarkEnd w:id="73"/>
+    <w:bookmarkEnd w:id="74"/>
+    <w:bookmarkEnd w:id="75"/>
     <w:sectPr/>
   </w:body>
 </w:document>

</xml_diff>

<commit_message>
Deploying to gh-pages from @ csci-1301/csci-1301.github.io@d9e1ed5970989f42869e6f907bdafb87258ac37c 🚀
</commit_message>
<xml_diff>
--- a/user_guide.docx
+++ b/user_guide.docx
@@ -34,7 +34,7 @@
         <w:pStyle w:val="Date"/>
       </w:pPr>
       <w:r>
-        <w:t xml:space="preserve">June   7, 2021 (12:40:26 PM)</w:t>
+        <w:t xml:space="preserve">June   7, 2021 (04:50:35 PM)</w:t>
       </w:r>
     </w:p>
     <w:sdt>
@@ -2860,7 +2860,7 @@
       </w:r>
     </w:p>
     <w:bookmarkEnd w:id="47"/>
-    <w:bookmarkStart w:id="75" w:name="repository-maintenance"/>
+    <w:bookmarkStart w:id="78" w:name="repository-maintenance"/>
     <w:p>
       <w:pPr>
         <w:pStyle w:val="Heading1"/>
@@ -3408,7 +3408,7 @@
       </w:r>
     </w:p>
     <w:bookmarkEnd w:id="59"/>
-    <w:bookmarkStart w:id="70" w:name="building-the-resource-locally"/>
+    <w:bookmarkStart w:id="73" w:name="building-the-resource-locally"/>
     <w:p>
       <w:pPr>
         <w:pStyle w:val="Heading2"/>
@@ -3431,7 +3431,7 @@
         <w:t xml:space="preserve">For the purposes of editing content, it is sufficient to make edits to markdown files and commit those changes.</w:t>
       </w:r>
     </w:p>
-    <w:bookmarkStart w:id="68" w:name="installing-required-dependencies"/>
+    <w:bookmarkStart w:id="71" w:name="installing-required-dependencies"/>
     <w:p>
       <w:pPr>
         <w:pStyle w:val="Heading3"/>
@@ -3601,17 +3601,109 @@
         </w:numPr>
         <w:pStyle w:val="Compact"/>
       </w:pPr>
+      <w:r>
+        <w:t xml:space="preserve">symbola font</w:t>
+      </w:r>
+    </w:p>
+    <w:p>
+      <w:pPr>
+        <w:pStyle w:val="FirstParagraph"/>
+      </w:pPr>
+      <w:r>
+        <w:t xml:space="preserve">For this later, note that starting</w:t>
+      </w:r>
+      <w:r>
+        <w:t xml:space="preserve"> </w:t>
+      </w:r>
       <w:hyperlink r:id="rId67">
         <w:r>
           <w:rPr>
             <w:rStyle w:val="Hyperlink"/>
           </w:rPr>
-          <w:t xml:space="preserve">symbola font</w:t>
+          <w:t xml:space="preserve">with version 11</w:t>
         </w:r>
       </w:hyperlink>
-    </w:p>
-    <w:bookmarkEnd w:id="68"/>
-    <w:bookmarkStart w:id="69" w:name="running-the-build"/>
+      <w:r>
+        <w:t xml:space="preserve">, the licence is too restrictive for non-personal use.</w:t>
+      </w:r>
+      <w:r>
+        <w:t xml:space="preserve"> </w:t>
+      </w:r>
+      <w:r>
+        <w:t xml:space="preserve">As a consequence, users are asked to make sure they do not use a version greater than v.10.24, which is</w:t>
+      </w:r>
+      <w:r>
+        <w:t xml:space="preserve"> </w:t>
+      </w:r>
+      <w:r>
+        <w:t xml:space="preserve">“</w:t>
+      </w:r>
+      <w:r>
+        <w:t xml:space="preserve">free for any use</w:t>
+      </w:r>
+      <w:r>
+        <w:t xml:space="preserve">”</w:t>
+      </w:r>
+      <w:r>
+        <w:t xml:space="preserve"> </w:t>
+      </w:r>
+      <w:r>
+        <w:t xml:space="preserve">and</w:t>
+      </w:r>
+      <w:r>
+        <w:t xml:space="preserve"> </w:t>
+      </w:r>
+      <w:hyperlink r:id="rId68">
+        <w:r>
+          <w:rPr>
+            <w:rStyle w:val="Hyperlink"/>
+          </w:rPr>
+          <w:t xml:space="preserve">archived on-line</w:t>
+        </w:r>
+      </w:hyperlink>
+      <w:r>
+        <w:t xml:space="preserve"> </w:t>
+      </w:r>
+      <w:r>
+        <w:t xml:space="preserve">(curious users can also refer to</w:t>
+      </w:r>
+      <w:r>
+        <w:t xml:space="preserve"> </w:t>
+      </w:r>
+      <w:hyperlink r:id="rId69">
+        <w:r>
+          <w:rPr>
+            <w:rStyle w:val="Hyperlink"/>
+          </w:rPr>
+          <w:t xml:space="preserve">the related webpage</w:t>
+        </w:r>
+      </w:hyperlink>
+      <w:r>
+        <w:t xml:space="preserve">).</w:t>
+      </w:r>
+      <w:r>
+        <w:t xml:space="preserve"> </w:t>
+      </w:r>
+      <w:r>
+        <w:t xml:space="preserve">Note that installing this dependency using a unix-like package manager will result in installing a version of the font that</w:t>
+      </w:r>
+      <w:r>
+        <w:t xml:space="preserve"> </w:t>
+      </w:r>
+      <w:hyperlink r:id="rId70">
+        <w:r>
+          <w:rPr>
+            <w:rStyle w:val="Hyperlink"/>
+          </w:rPr>
+          <w:t xml:space="preserve">is free to use in any context</w:t>
+        </w:r>
+      </w:hyperlink>
+      <w:r>
+        <w:t xml:space="preserve">.</w:t>
+      </w:r>
+    </w:p>
+    <w:bookmarkEnd w:id="71"/>
+    <w:bookmarkStart w:id="72" w:name="running-the-build"/>
     <w:p>
       <w:pPr>
         <w:pStyle w:val="Heading3"/>
@@ -3664,9 +3756,9 @@
         <w:t xml:space="preserve"> help</w:t>
       </w:r>
     </w:p>
-    <w:bookmarkEnd w:id="69"/>
-    <w:bookmarkEnd w:id="70"/>
-    <w:bookmarkStart w:id="74" w:name="maintaining-repository-feedback"/>
+    <w:bookmarkEnd w:id="72"/>
+    <w:bookmarkEnd w:id="73"/>
+    <w:bookmarkStart w:id="77" w:name="maintaining-repository-feedback"/>
     <w:p>
       <w:pPr>
         <w:pStyle w:val="Heading2"/>
@@ -3705,7 +3797,7 @@
         <w:t xml:space="preserve">To manage user feedback over time, a semester-specific repository is created for issues only. This must be a public repository and located under the same organization as the resources repository. utteranc.es widget is configured to point to this repository. After a semester is over, this feedback repository will be archived, and a new one created for the next semester. This will simultaneously archive all older issues and reset the feedback across website pages.</w:t>
       </w:r>
     </w:p>
-    <w:bookmarkStart w:id="73" w:name="migrating-feedback-repository"/>
+    <w:bookmarkStart w:id="76" w:name="migrating-feedback-repository"/>
     <w:p>
       <w:pPr>
         <w:pStyle w:val="Heading3"/>
@@ -3828,7 +3920,7 @@
       <w:r>
         <w:t xml:space="preserve"> </w:t>
       </w:r>
-      <w:hyperlink r:id="rId71">
+      <w:hyperlink r:id="rId74">
         <w:r>
           <w:rPr>
             <w:rStyle w:val="Hyperlink"/>
@@ -3854,7 +3946,7 @@
       <w:r>
         <w:t xml:space="preserve"> </w:t>
       </w:r>
-      <w:hyperlink r:id="rId72">
+      <w:hyperlink r:id="rId75">
         <w:r>
           <w:rPr>
             <w:rStyle w:val="NormalTok"/>
@@ -4076,9 +4168,9 @@
         <w:t xml:space="preserve">Archive the earlier feedback repository in its settings.</w:t>
       </w:r>
     </w:p>
-    <w:bookmarkEnd w:id="73"/>
-    <w:bookmarkEnd w:id="74"/>
-    <w:bookmarkEnd w:id="75"/>
+    <w:bookmarkEnd w:id="76"/>
+    <w:bookmarkEnd w:id="77"/>
+    <w:bookmarkEnd w:id="78"/>
     <w:sectPr/>
   </w:body>
 </w:document>

</xml_diff>

<commit_message>
Deploying to gh-pages from @ csci-1301/csci-1301.github.io@a2ad62eaf85221b7298f3870621a6ccc0939882b 🚀
</commit_message>
<xml_diff>
--- a/user_guide.docx
+++ b/user_guide.docx
@@ -34,7 +34,7 @@
         <w:pStyle w:val="Date"/>
       </w:pPr>
       <w:r>
-        <w:t xml:space="preserve">August  10, 2021 (07:49:58 PM)</w:t>
+        <w:t xml:space="preserve">August  10, 2021 (07:52:17 PM)</w:t>
       </w:r>
     </w:p>
     <w:sdt>
@@ -4034,7 +4034,37 @@
         <w:pStyle w:val="Compact"/>
       </w:pPr>
       <w:r>
-        <w:t xml:space="preserve">Choose configure</w:t>
+        <w:t xml:space="preserve">Choose</w:t>
+      </w:r>
+      <w:r>
+        <w:t xml:space="preserve"> </w:t>
+      </w:r>
+      <w:r>
+        <w:t xml:space="preserve">“</w:t>
+      </w:r>
+      <w:r>
+        <w:t xml:space="preserve">utterances</w:t>
+      </w:r>
+      <w:r>
+        <w:t xml:space="preserve">”</w:t>
+      </w:r>
+      <w:r>
+        <w:t xml:space="preserve"> </w:t>
+      </w:r>
+      <w:r>
+        <w:t xml:space="preserve">&gt;</w:t>
+      </w:r>
+      <w:r>
+        <w:t xml:space="preserve"> </w:t>
+      </w:r>
+      <w:r>
+        <w:t xml:space="preserve">“</w:t>
+      </w:r>
+      <w:r>
+        <w:t xml:space="preserve">configure</w:t>
+      </w:r>
+      <w:r>
+        <w:t xml:space="preserve">”</w:t>
       </w:r>
     </w:p>
     <w:p>
@@ -4061,7 +4091,46 @@
         <w:t xml:space="preserve">”</w:t>
       </w:r>
       <w:r>
-        <w:t xml:space="preserve">, select the repository created in step 1.</w:t>
+        <w:t xml:space="preserve"> </w:t>
+      </w:r>
+      <w:r>
+        <w:t xml:space="preserve">&gt;</w:t>
+      </w:r>
+      <w:r>
+        <w:t xml:space="preserve"> </w:t>
+      </w:r>
+      <w:r>
+        <w:t xml:space="preserve">“</w:t>
+      </w:r>
+      <w:r>
+        <w:t xml:space="preserve">Only select repositories</w:t>
+      </w:r>
+      <w:r>
+        <w:t xml:space="preserve">”</w:t>
+      </w:r>
+    </w:p>
+    <w:p>
+      <w:pPr>
+        <w:numPr>
+          <w:ilvl w:val="1"/>
+          <w:numId w:val="1029"/>
+        </w:numPr>
+        <w:pStyle w:val="Compact"/>
+      </w:pPr>
+      <w:r>
+        <w:t xml:space="preserve">select the repository created in step 1.</w:t>
+      </w:r>
+    </w:p>
+    <w:p>
+      <w:pPr>
+        <w:numPr>
+          <w:ilvl w:val="1"/>
+          <w:numId w:val="1029"/>
+        </w:numPr>
+        <w:pStyle w:val="Compact"/>
+      </w:pPr>
+      <w:r>
+        <w:t xml:space="preserve">remove the previous semester feeback repository</w:t>
       </w:r>
     </w:p>
     <w:p>
@@ -4192,9 +4261,158 @@
     </w:p>
     <w:p>
       <w:pPr>
-        <w:numPr>
-          <w:ilvl w:val="0"/>
-          <w:numId w:val="1028"/>
+        <w:pStyle w:val="SourceCode"/>
+      </w:pPr>
+      <w:r>
+        <w:rPr>
+          <w:rStyle w:val="NormalTok"/>
+        </w:rPr>
+        <w:t xml:space="preserve">    </w:t>
+      </w:r>
+      <w:r>
+        <w:rPr>
+          <w:rStyle w:val="OperatorTok"/>
+        </w:rPr>
+        <w:t xml:space="preserve">&lt;</w:t>
+      </w:r>
+      <w:r>
+        <w:rPr>
+          <w:rStyle w:val="NormalTok"/>
+        </w:rPr>
+        <w:t xml:space="preserve">script data</w:t>
+      </w:r>
+      <w:r>
+        <w:rPr>
+          <w:rStyle w:val="OperatorTok"/>
+        </w:rPr>
+        <w:t xml:space="preserve">-</w:t>
+      </w:r>
+      <w:r>
+        <w:rPr>
+          <w:rStyle w:val="NormalTok"/>
+        </w:rPr>
+        <w:t xml:space="preserve">external</w:t>
+      </w:r>
+      <w:r>
+        <w:rPr>
+          <w:rStyle w:val="OperatorTok"/>
+        </w:rPr>
+        <w:t xml:space="preserve">=</w:t>
+      </w:r>
+      <w:r>
+        <w:rPr>
+          <w:rStyle w:val="StringTok"/>
+        </w:rPr>
+        <w:t xml:space="preserve">"1"</w:t>
+      </w:r>
+      <w:r>
+        <w:br/>
+      </w:r>
+      <w:r>
+        <w:rPr>
+          <w:rStyle w:val="NormalTok"/>
+        </w:rPr>
+        <w:t xml:space="preserve">            src</w:t>
+      </w:r>
+      <w:r>
+        <w:rPr>
+          <w:rStyle w:val="OperatorTok"/>
+        </w:rPr>
+        <w:t xml:space="preserve">=</w:t>
+      </w:r>
+      <w:r>
+        <w:rPr>
+          <w:rStyle w:val="StringTok"/>
+        </w:rPr>
+        <w:t xml:space="preserve">"https://utteranc.es/client.js"</w:t>
+      </w:r>
+      <w:r>
+        <w:br/>
+      </w:r>
+      <w:r>
+        <w:rPr>
+          <w:rStyle w:val="NormalTok"/>
+        </w:rPr>
+        <w:t xml:space="preserve">            repo</w:t>
+      </w:r>
+      <w:r>
+        <w:rPr>
+          <w:rStyle w:val="OperatorTok"/>
+        </w:rPr>
+        <w:t xml:space="preserve">=</w:t>
+      </w:r>
+      <w:r>
+        <w:rPr>
+          <w:rStyle w:val="StringTok"/>
+        </w:rPr>
+        <w:t xml:space="preserve">"csci-1301/{REPOSITORY_NAME}"</w:t>
+      </w:r>
+      <w:r>
+        <w:br/>
+      </w:r>
+      <w:r>
+        <w:rPr>
+          <w:rStyle w:val="NormalTok"/>
+        </w:rPr>
+        <w:t xml:space="preserve">            label</w:t>
+      </w:r>
+      <w:r>
+        <w:rPr>
+          <w:rStyle w:val="OperatorTok"/>
+        </w:rPr>
+        <w:t xml:space="preserve">=</w:t>
+      </w:r>
+      <w:r>
+        <w:rPr>
+          <w:rStyle w:val="StringTok"/>
+        </w:rPr>
+        <w:t xml:space="preserve">"comment"</w:t>
+      </w:r>
+      <w:r>
+        <w:rPr>
+          <w:rStyle w:val="NormalTok"/>
+        </w:rPr>
+        <w:t xml:space="preserve"> </w:t>
+      </w:r>
+      <w:r>
+        <w:rPr>
+          <w:rStyle w:val="OperatorTok"/>
+        </w:rPr>
+        <w:t xml:space="preserve">....&gt;</w:t>
+      </w:r>
+      <w:r>
+        <w:br/>
+      </w:r>
+      <w:r>
+        <w:rPr>
+          <w:rStyle w:val="NormalTok"/>
+        </w:rPr>
+        <w:t xml:space="preserve">    </w:t>
+      </w:r>
+      <w:r>
+        <w:rPr>
+          <w:rStyle w:val="OperatorTok"/>
+        </w:rPr>
+        <w:t xml:space="preserve">&lt;/</w:t>
+      </w:r>
+      <w:r>
+        <w:rPr>
+          <w:rStyle w:val="NormalTok"/>
+        </w:rPr>
+        <w:t xml:space="preserve">script</w:t>
+      </w:r>
+      <w:r>
+        <w:rPr>
+          <w:rStyle w:val="OperatorTok"/>
+        </w:rPr>
+        <w:t xml:space="preserve">&gt;</w:t>
+      </w:r>
+    </w:p>
+    <w:p>
+      <w:pPr>
+        <w:numPr>
+          <w:ilvl w:val="0"/>
+          <w:numId w:val="1030"/>
         </w:numPr>
         <w:pStyle w:val="Compact"/>
       </w:pPr>
@@ -4206,7 +4424,7 @@
       <w:pPr>
         <w:numPr>
           <w:ilvl w:val="0"/>
-          <w:numId w:val="1028"/>
+          <w:numId w:val="1030"/>
         </w:numPr>
         <w:pStyle w:val="Compact"/>
       </w:pPr>
@@ -4218,7 +4436,7 @@
       <w:pPr>
         <w:numPr>
           <w:ilvl w:val="0"/>
-          <w:numId w:val="1028"/>
+          <w:numId w:val="1030"/>
         </w:numPr>
         <w:pStyle w:val="Compact"/>
       </w:pPr>
@@ -4824,6 +5042,39 @@
     <w:abstractNumId w:val="991"/>
   </w:num>
   <w:num w:numId="1028">
+    <w:abstractNumId w:val="99201"/>
+    <w:lvlOverride w:ilvl="0">
+      <w:startOverride w:val="1"/>
+    </w:lvlOverride>
+    <w:lvlOverride w:ilvl="1">
+      <w:startOverride w:val="1"/>
+    </w:lvlOverride>
+    <w:lvlOverride w:ilvl="2">
+      <w:startOverride w:val="1"/>
+    </w:lvlOverride>
+    <w:lvlOverride w:ilvl="3">
+      <w:startOverride w:val="1"/>
+    </w:lvlOverride>
+    <w:lvlOverride w:ilvl="4">
+      <w:startOverride w:val="1"/>
+    </w:lvlOverride>
+    <w:lvlOverride w:ilvl="5">
+      <w:startOverride w:val="1"/>
+    </w:lvlOverride>
+    <w:lvlOverride w:ilvl="6">
+      <w:startOverride w:val="1"/>
+    </w:lvlOverride>
+    <w:lvlOverride w:ilvl="7">
+      <w:startOverride w:val="1"/>
+    </w:lvlOverride>
+    <w:lvlOverride w:ilvl="8">
+      <w:startOverride w:val="1"/>
+    </w:lvlOverride>
+  </w:num>
+  <w:num w:numId="1029">
+    <w:abstractNumId w:val="991"/>
+  </w:num>
+  <w:num w:numId="1030">
     <w:abstractNumId w:val="99201"/>
     <w:lvlOverride w:ilvl="0">
       <w:startOverride w:val="1"/>

</xml_diff>

<commit_message>
Deploying to gh-pages from @ csci-1301/csci-1301.github.io@4192966e7c74d18f31578ed6553d6faf98a86421 🚀
</commit_message>
<xml_diff>
--- a/user_guide.docx
+++ b/user_guide.docx
@@ -34,7 +34,7 @@
         <w:pStyle w:val="Date"/>
       </w:pPr>
       <w:r>
-        <w:t xml:space="preserve">March  16, 2022 (08:59:34 AM)</w:t>
+        <w:t xml:space="preserve">March  16, 2022 (09:08:50 PM)</w:t>
       </w:r>
     </w:p>
     <w:sdt>
@@ -1323,6 +1323,17 @@
         <w:t xml:space="preserve">only include code in text form such that it can be copy-pasted for reuse</w:t>
       </w:r>
     </w:p>
+    <w:p>
+      <w:pPr>
+        <w:numPr>
+          <w:ilvl w:val="0"/>
+          <w:numId w:val="1010"/>
+        </w:numPr>
+      </w:pPr>
+      <w:r>
+        <w:t xml:space="preserve">make sure to include blank lines before and after code blocks, since the absence of these can cause the code block to display incorrectly.</w:t>
+      </w:r>
+    </w:p>
     <w:bookmarkEnd w:id="38"/>
     <w:bookmarkEnd w:id="39"/>
     <w:bookmarkStart w:id="40" w:name="creating-new-lectures"/>

</xml_diff>